<commit_message>
Day 3 and Assignment Work
</commit_message>
<xml_diff>
--- a/CODE.docx
+++ b/CODE.docx
@@ -132,25 +132,7 @@
           <w:szCs w:val="21"/>
         </w:rPr>
         <w:br/>
-        <w:t>.</w:t>
-      </w:r>
-      <w:proofErr w:type="spellStart"/>
-      <w:r>
-        <w:rPr>
-          <w:rFonts w:ascii="Segoe UI" w:eastAsia="Times New Roman" w:hAnsi="Segoe UI" w:cs="Segoe UI"/>
-          <w:sz w:val="21"/>
-          <w:szCs w:val="21"/>
-        </w:rPr>
-        <w:t>outerdiv</w:t>
-      </w:r>
-      <w:proofErr w:type="spellEnd"/>
-      <w:r>
-        <w:rPr>
-          <w:rFonts w:ascii="Segoe UI" w:eastAsia="Times New Roman" w:hAnsi="Segoe UI" w:cs="Segoe UI"/>
-          <w:sz w:val="21"/>
-          <w:szCs w:val="21"/>
-        </w:rPr>
-        <w:t>{</w:t>
+        <w:t>.outerdiv{</w:t>
       </w:r>
       <w:r>
         <w:rPr>
@@ -208,23 +190,13 @@
         </w:rPr>
         <w:t> </w:t>
       </w:r>
-      <w:proofErr w:type="spellStart"/>
-      <w:r>
-        <w:rPr>
-          <w:rFonts w:ascii="Segoe UI" w:eastAsia="Times New Roman" w:hAnsi="Segoe UI" w:cs="Segoe UI"/>
-          <w:sz w:val="21"/>
-          <w:szCs w:val="21"/>
-        </w:rPr>
-        <w:t>height:auto</w:t>
-      </w:r>
-      <w:proofErr w:type="spellEnd"/>
-      <w:r>
-        <w:rPr>
-          <w:rFonts w:ascii="Segoe UI" w:eastAsia="Times New Roman" w:hAnsi="Segoe UI" w:cs="Segoe UI"/>
-          <w:sz w:val="21"/>
-          <w:szCs w:val="21"/>
-        </w:rPr>
-        <w:t>;</w:t>
+      <w:r>
+        <w:rPr>
+          <w:rFonts w:ascii="Segoe UI" w:eastAsia="Times New Roman" w:hAnsi="Segoe UI" w:cs="Segoe UI"/>
+          <w:sz w:val="21"/>
+          <w:szCs w:val="21"/>
+        </w:rPr>
+        <w:t>height:auto;</w:t>
       </w:r>
       <w:r>
         <w:rPr>
@@ -396,23 +368,13 @@
         </w:rPr>
         <w:t> </w:t>
       </w:r>
-      <w:proofErr w:type="spellStart"/>
-      <w:r>
-        <w:rPr>
-          <w:rFonts w:ascii="Segoe UI" w:eastAsia="Times New Roman" w:hAnsi="Segoe UI" w:cs="Segoe UI"/>
-          <w:sz w:val="21"/>
-          <w:szCs w:val="21"/>
-        </w:rPr>
-        <w:t>float:left</w:t>
-      </w:r>
-      <w:proofErr w:type="spellEnd"/>
-      <w:r>
-        <w:rPr>
-          <w:rFonts w:ascii="Segoe UI" w:eastAsia="Times New Roman" w:hAnsi="Segoe UI" w:cs="Segoe UI"/>
-          <w:sz w:val="21"/>
-          <w:szCs w:val="21"/>
-        </w:rPr>
-        <w:t>;</w:t>
+      <w:r>
+        <w:rPr>
+          <w:rFonts w:ascii="Segoe UI" w:eastAsia="Times New Roman" w:hAnsi="Segoe UI" w:cs="Segoe UI"/>
+          <w:sz w:val="21"/>
+          <w:szCs w:val="21"/>
+        </w:rPr>
+        <w:t>float:left;</w:t>
       </w:r>
       <w:r>
         <w:rPr>
@@ -430,25 +392,7 @@
           <w:szCs w:val="21"/>
         </w:rPr>
         <w:br/>
-        <w:t>.</w:t>
-      </w:r>
-      <w:proofErr w:type="spellStart"/>
-      <w:r>
-        <w:rPr>
-          <w:rFonts w:ascii="Segoe UI" w:eastAsia="Times New Roman" w:hAnsi="Segoe UI" w:cs="Segoe UI"/>
-          <w:sz w:val="21"/>
-          <w:szCs w:val="21"/>
-        </w:rPr>
-        <w:t>left,.right</w:t>
-      </w:r>
-      <w:proofErr w:type="spellEnd"/>
-      <w:r>
-        <w:rPr>
-          <w:rFonts w:ascii="Segoe UI" w:eastAsia="Times New Roman" w:hAnsi="Segoe UI" w:cs="Segoe UI"/>
-          <w:sz w:val="21"/>
-          <w:szCs w:val="21"/>
-        </w:rPr>
-        <w:t xml:space="preserve"> {</w:t>
+        <w:t>.left,.right {</w:t>
       </w:r>
       <w:r>
         <w:rPr>
@@ -650,23 +594,13 @@
         </w:rPr>
         <w:t> </w:t>
       </w:r>
-      <w:proofErr w:type="spellStart"/>
-      <w:r>
-        <w:rPr>
-          <w:rFonts w:ascii="Segoe UI" w:eastAsia="Times New Roman" w:hAnsi="Segoe UI" w:cs="Segoe UI"/>
-          <w:sz w:val="21"/>
-          <w:szCs w:val="21"/>
-        </w:rPr>
-        <w:t>background:red</w:t>
-      </w:r>
-      <w:proofErr w:type="spellEnd"/>
-      <w:r>
-        <w:rPr>
-          <w:rFonts w:ascii="Segoe UI" w:eastAsia="Times New Roman" w:hAnsi="Segoe UI" w:cs="Segoe UI"/>
-          <w:sz w:val="21"/>
-          <w:szCs w:val="21"/>
-        </w:rPr>
-        <w:t>;</w:t>
+      <w:r>
+        <w:rPr>
+          <w:rFonts w:ascii="Segoe UI" w:eastAsia="Times New Roman" w:hAnsi="Segoe UI" w:cs="Segoe UI"/>
+          <w:sz w:val="21"/>
+          <w:szCs w:val="21"/>
+        </w:rPr>
+        <w:t>background:red;</w:t>
       </w:r>
       <w:r>
         <w:rPr>
@@ -724,73 +658,45 @@
         </w:rPr>
         <w:t> </w:t>
       </w:r>
-      <w:proofErr w:type="spellStart"/>
-      <w:r>
-        <w:rPr>
-          <w:rFonts w:ascii="Segoe UI" w:eastAsia="Times New Roman" w:hAnsi="Segoe UI" w:cs="Segoe UI"/>
-          <w:sz w:val="21"/>
-          <w:szCs w:val="21"/>
-        </w:rPr>
-        <w:t>float:left</w:t>
-      </w:r>
-      <w:proofErr w:type="spellEnd"/>
-      <w:r>
-        <w:rPr>
-          <w:rFonts w:ascii="Segoe UI" w:eastAsia="Times New Roman" w:hAnsi="Segoe UI" w:cs="Segoe UI"/>
-          <w:sz w:val="21"/>
-          <w:szCs w:val="21"/>
-        </w:rPr>
-        <w:t>;</w:t>
-      </w:r>
-      <w:r>
-        <w:rPr>
-          <w:rFonts w:ascii="Segoe UI" w:eastAsia="Times New Roman" w:hAnsi="Segoe UI" w:cs="Segoe UI"/>
-          <w:sz w:val="21"/>
-          <w:szCs w:val="21"/>
-        </w:rPr>
-        <w:br/>
-      </w:r>
-      <w:r>
-        <w:rPr>
-          <w:rFonts w:ascii="Segoe UI" w:eastAsia="Times New Roman" w:hAnsi="Segoe UI" w:cs="Segoe UI"/>
-          <w:sz w:val="21"/>
-          <w:szCs w:val="21"/>
-        </w:rPr>
-        <w:t> </w:t>
-      </w:r>
-      <w:r>
-        <w:rPr>
-          <w:rFonts w:ascii="Segoe UI" w:eastAsia="Times New Roman" w:hAnsi="Segoe UI" w:cs="Segoe UI"/>
-          <w:sz w:val="21"/>
-          <w:szCs w:val="21"/>
-        </w:rPr>
-        <w:t> </w:t>
-      </w:r>
-      <w:r>
-        <w:rPr>
-          <w:rFonts w:ascii="Segoe UI" w:eastAsia="Times New Roman" w:hAnsi="Segoe UI" w:cs="Segoe UI"/>
-          <w:sz w:val="21"/>
-          <w:szCs w:val="21"/>
-        </w:rPr>
-        <w:t xml:space="preserve">background-image: </w:t>
-      </w:r>
-      <w:proofErr w:type="spellStart"/>
-      <w:r>
-        <w:rPr>
-          <w:rFonts w:ascii="Segoe UI" w:eastAsia="Times New Roman" w:hAnsi="Segoe UI" w:cs="Segoe UI"/>
-          <w:sz w:val="21"/>
-          <w:szCs w:val="21"/>
-        </w:rPr>
-        <w:t>url</w:t>
-      </w:r>
-      <w:proofErr w:type="spellEnd"/>
-      <w:r>
-        <w:rPr>
-          <w:rFonts w:ascii="Segoe UI" w:eastAsia="Times New Roman" w:hAnsi="Segoe UI" w:cs="Segoe UI"/>
-          <w:sz w:val="21"/>
-          <w:szCs w:val="21"/>
-        </w:rPr>
-        <w:t>(a.PNG);</w:t>
+      <w:r>
+        <w:rPr>
+          <w:rFonts w:ascii="Segoe UI" w:eastAsia="Times New Roman" w:hAnsi="Segoe UI" w:cs="Segoe UI"/>
+          <w:sz w:val="21"/>
+          <w:szCs w:val="21"/>
+        </w:rPr>
+        <w:t>float:left;</w:t>
+      </w:r>
+      <w:r>
+        <w:rPr>
+          <w:rFonts w:ascii="Segoe UI" w:eastAsia="Times New Roman" w:hAnsi="Segoe UI" w:cs="Segoe UI"/>
+          <w:sz w:val="21"/>
+          <w:szCs w:val="21"/>
+        </w:rPr>
+        <w:br/>
+      </w:r>
+      <w:r>
+        <w:rPr>
+          <w:rFonts w:ascii="Segoe UI" w:eastAsia="Times New Roman" w:hAnsi="Segoe UI" w:cs="Segoe UI"/>
+          <w:sz w:val="21"/>
+          <w:szCs w:val="21"/>
+        </w:rPr>
+        <w:t> </w:t>
+      </w:r>
+      <w:r>
+        <w:rPr>
+          <w:rFonts w:ascii="Segoe UI" w:eastAsia="Times New Roman" w:hAnsi="Segoe UI" w:cs="Segoe UI"/>
+          <w:sz w:val="21"/>
+          <w:szCs w:val="21"/>
+        </w:rPr>
+        <w:t> </w:t>
+      </w:r>
+      <w:r>
+        <w:rPr>
+          <w:rFonts w:ascii="Segoe UI" w:eastAsia="Times New Roman" w:hAnsi="Segoe UI" w:cs="Segoe UI"/>
+          <w:sz w:val="21"/>
+          <w:szCs w:val="21"/>
+        </w:rPr>
+        <w:t>background-image: url(a.PNG);</w:t>
       </w:r>
       <w:r>
         <w:rPr>
@@ -1104,44 +1010,17 @@
           <w:szCs w:val="21"/>
         </w:rPr>
         <w:br/>
-      </w:r>
-      <w:proofErr w:type="spellStart"/>
-      <w:r>
-        <w:rPr>
-          <w:rFonts w:ascii="Segoe UI" w:eastAsia="Times New Roman" w:hAnsi="Segoe UI" w:cs="Segoe UI"/>
-          <w:sz w:val="21"/>
-          <w:szCs w:val="21"/>
-        </w:rPr>
-        <w:t>ul</w:t>
-      </w:r>
-      <w:proofErr w:type="spellEnd"/>
-      <w:r>
-        <w:rPr>
-          <w:rFonts w:ascii="Segoe UI" w:eastAsia="Times New Roman" w:hAnsi="Segoe UI" w:cs="Segoe UI"/>
-          <w:sz w:val="21"/>
-          <w:szCs w:val="21"/>
-        </w:rPr>
-        <w:t xml:space="preserve"> {</w:t>
-      </w:r>
-      <w:r>
-        <w:rPr>
-          <w:rFonts w:ascii="Segoe UI" w:eastAsia="Times New Roman" w:hAnsi="Segoe UI" w:cs="Segoe UI"/>
-          <w:sz w:val="21"/>
-          <w:szCs w:val="21"/>
-        </w:rPr>
-        <w:br/>
-        <w:t>    list-style: none</w:t>
-      </w:r>
-      <w:proofErr w:type="gramStart"/>
-      <w:r>
-        <w:rPr>
-          <w:rFonts w:ascii="Segoe UI" w:eastAsia="Times New Roman" w:hAnsi="Segoe UI" w:cs="Segoe UI"/>
-          <w:sz w:val="21"/>
-          <w:szCs w:val="21"/>
-        </w:rPr>
-        <w:t>;</w:t>
-      </w:r>
-      <w:proofErr w:type="gramEnd"/>
+        <w:t>ul {</w:t>
+      </w:r>
+      <w:r>
+        <w:rPr>
+          <w:rFonts w:ascii="Segoe UI" w:eastAsia="Times New Roman" w:hAnsi="Segoe UI" w:cs="Segoe UI"/>
+          <w:sz w:val="21"/>
+          <w:szCs w:val="21"/>
+        </w:rPr>
+        <w:br/>
+        <w:t>    list-style: none;</w:t>
+      </w:r>
       <w:r>
         <w:rPr>
           <w:rFonts w:ascii="Segoe UI" w:eastAsia="Times New Roman" w:hAnsi="Segoe UI" w:cs="Segoe UI"/>
@@ -1211,67 +1090,45 @@
           <w:szCs w:val="21"/>
         </w:rPr>
       </w:pPr>
-      <w:proofErr w:type="spellStart"/>
-      <w:proofErr w:type="gramStart"/>
-      <w:r>
-        <w:rPr>
-          <w:rFonts w:ascii="Segoe UI" w:eastAsia="Times New Roman" w:hAnsi="Segoe UI" w:cs="Segoe UI"/>
-          <w:sz w:val="21"/>
-          <w:szCs w:val="21"/>
-        </w:rPr>
-        <w:t>ul</w:t>
-      </w:r>
-      <w:proofErr w:type="spellEnd"/>
-      <w:proofErr w:type="gramEnd"/>
-      <w:r>
-        <w:rPr>
-          <w:rFonts w:ascii="Segoe UI" w:eastAsia="Times New Roman" w:hAnsi="Segoe UI" w:cs="Segoe UI"/>
-          <w:sz w:val="21"/>
-          <w:szCs w:val="21"/>
-        </w:rPr>
-        <w:t xml:space="preserve"> li {</w:t>
-      </w:r>
-      <w:r>
-        <w:rPr>
-          <w:rFonts w:ascii="Segoe UI" w:eastAsia="Times New Roman" w:hAnsi="Segoe UI" w:cs="Segoe UI"/>
-          <w:sz w:val="21"/>
-          <w:szCs w:val="21"/>
-        </w:rPr>
-        <w:br/>
-      </w:r>
-      <w:r>
-        <w:rPr>
-          <w:rFonts w:ascii="Segoe UI" w:eastAsia="Times New Roman" w:hAnsi="Segoe UI" w:cs="Segoe UI"/>
-          <w:sz w:val="21"/>
-          <w:szCs w:val="21"/>
-        </w:rPr>
-        <w:t> </w:t>
-      </w:r>
-      <w:r>
-        <w:rPr>
-          <w:rFonts w:ascii="Segoe UI" w:eastAsia="Times New Roman" w:hAnsi="Segoe UI" w:cs="Segoe UI"/>
-          <w:sz w:val="21"/>
-          <w:szCs w:val="21"/>
-        </w:rPr>
-        <w:t> </w:t>
-      </w:r>
-      <w:proofErr w:type="spellStart"/>
-      <w:r>
-        <w:rPr>
-          <w:rFonts w:ascii="Segoe UI" w:eastAsia="Times New Roman" w:hAnsi="Segoe UI" w:cs="Segoe UI"/>
-          <w:sz w:val="21"/>
-          <w:szCs w:val="21"/>
-        </w:rPr>
-        <w:t>text-align:center</w:t>
-      </w:r>
-      <w:proofErr w:type="spellEnd"/>
-      <w:r>
-        <w:rPr>
-          <w:rFonts w:ascii="Segoe UI" w:eastAsia="Times New Roman" w:hAnsi="Segoe UI" w:cs="Segoe UI"/>
-          <w:sz w:val="21"/>
-          <w:szCs w:val="21"/>
-        </w:rPr>
-        <w:t>;</w:t>
+      <w:r>
+        <w:rPr>
+          <w:rFonts w:ascii="Segoe UI" w:eastAsia="Times New Roman" w:hAnsi="Segoe UI" w:cs="Segoe UI"/>
+          <w:sz w:val="21"/>
+          <w:szCs w:val="21"/>
+        </w:rPr>
+        <w:t>ul li {</w:t>
+      </w:r>
+      <w:r>
+        <w:rPr>
+          <w:rFonts w:ascii="Segoe UI" w:eastAsia="Times New Roman" w:hAnsi="Segoe UI" w:cs="Segoe UI"/>
+          <w:sz w:val="21"/>
+          <w:szCs w:val="21"/>
+        </w:rPr>
+        <w:br/>
+      </w:r>
+      <w:r>
+        <w:rPr>
+          <w:rFonts w:ascii="Segoe UI" w:eastAsia="Times New Roman" w:hAnsi="Segoe UI" w:cs="Segoe UI"/>
+          <w:sz w:val="21"/>
+          <w:szCs w:val="21"/>
+        </w:rPr>
+        <w:t> </w:t>
+      </w:r>
+      <w:r>
+        <w:rPr>
+          <w:rFonts w:ascii="Segoe UI" w:eastAsia="Times New Roman" w:hAnsi="Segoe UI" w:cs="Segoe UI"/>
+          <w:sz w:val="21"/>
+          <w:szCs w:val="21"/>
+        </w:rPr>
+        <w:t> </w:t>
+      </w:r>
+      <w:r>
+        <w:rPr>
+          <w:rFonts w:ascii="Segoe UI" w:eastAsia="Times New Roman" w:hAnsi="Segoe UI" w:cs="Segoe UI"/>
+          <w:sz w:val="21"/>
+          <w:szCs w:val="21"/>
+        </w:rPr>
+        <w:t>text-align:center;</w:t>
       </w:r>
       <w:r>
         <w:rPr>
@@ -1394,25 +1251,7 @@
           <w:sz w:val="21"/>
           <w:szCs w:val="21"/>
         </w:rPr>
-        <w:t xml:space="preserve">/*with </w:t>
-      </w:r>
-      <w:proofErr w:type="spellStart"/>
-      <w:r>
-        <w:rPr>
-          <w:rFonts w:ascii="Segoe UI" w:eastAsia="Times New Roman" w:hAnsi="Segoe UI" w:cs="Segoe UI"/>
-          <w:sz w:val="21"/>
-          <w:szCs w:val="21"/>
-        </w:rPr>
-        <w:t>Div</w:t>
-      </w:r>
-      <w:proofErr w:type="spellEnd"/>
-      <w:r>
-        <w:rPr>
-          <w:rFonts w:ascii="Segoe UI" w:eastAsia="Times New Roman" w:hAnsi="Segoe UI" w:cs="Segoe UI"/>
-          <w:sz w:val="21"/>
-          <w:szCs w:val="21"/>
-        </w:rPr>
-        <w:t xml:space="preserve"> */</w:t>
+        <w:t>/*with Div */</w:t>
       </w:r>
       <w:r>
         <w:rPr>
@@ -1556,61 +1395,7 @@
           <w:szCs w:val="21"/>
         </w:rPr>
         <w:br/>
-        <w:t xml:space="preserve">&lt;link </w:t>
-      </w:r>
-      <w:proofErr w:type="spellStart"/>
-      <w:r>
-        <w:rPr>
-          <w:rFonts w:ascii="Segoe UI" w:eastAsia="Times New Roman" w:hAnsi="Segoe UI" w:cs="Segoe UI"/>
-          <w:sz w:val="21"/>
-          <w:szCs w:val="21"/>
-        </w:rPr>
-        <w:t>href</w:t>
-      </w:r>
-      <w:proofErr w:type="spellEnd"/>
-      <w:r>
-        <w:rPr>
-          <w:rFonts w:ascii="Segoe UI" w:eastAsia="Times New Roman" w:hAnsi="Segoe UI" w:cs="Segoe UI"/>
-          <w:sz w:val="21"/>
-          <w:szCs w:val="21"/>
-        </w:rPr>
-        <w:t xml:space="preserve">="style.css" </w:t>
-      </w:r>
-      <w:proofErr w:type="spellStart"/>
-      <w:r>
-        <w:rPr>
-          <w:rFonts w:ascii="Segoe UI" w:eastAsia="Times New Roman" w:hAnsi="Segoe UI" w:cs="Segoe UI"/>
-          <w:sz w:val="21"/>
-          <w:szCs w:val="21"/>
-        </w:rPr>
-        <w:t>rel</w:t>
-      </w:r>
-      <w:proofErr w:type="spellEnd"/>
-      <w:r>
-        <w:rPr>
-          <w:rFonts w:ascii="Segoe UI" w:eastAsia="Times New Roman" w:hAnsi="Segoe UI" w:cs="Segoe UI"/>
-          <w:sz w:val="21"/>
-          <w:szCs w:val="21"/>
-        </w:rPr>
-        <w:t>="stylesheet" type="text/</w:t>
-      </w:r>
-      <w:proofErr w:type="spellStart"/>
-      <w:r>
-        <w:rPr>
-          <w:rFonts w:ascii="Segoe UI" w:eastAsia="Times New Roman" w:hAnsi="Segoe UI" w:cs="Segoe UI"/>
-          <w:sz w:val="21"/>
-          <w:szCs w:val="21"/>
-        </w:rPr>
-        <w:t>css</w:t>
-      </w:r>
-      <w:proofErr w:type="spellEnd"/>
-      <w:r>
-        <w:rPr>
-          <w:rFonts w:ascii="Segoe UI" w:eastAsia="Times New Roman" w:hAnsi="Segoe UI" w:cs="Segoe UI"/>
-          <w:sz w:val="21"/>
-          <w:szCs w:val="21"/>
-        </w:rPr>
-        <w:t>"/&gt;</w:t>
+        <w:t>&lt;link href="style.css" rel="stylesheet" type="text/css"/&gt;</w:t>
       </w:r>
       <w:r>
         <w:rPr>
@@ -1646,25 +1431,7 @@
           <w:szCs w:val="21"/>
         </w:rPr>
         <w:br/>
-        <w:t>&lt;</w:t>
-      </w:r>
-      <w:proofErr w:type="spellStart"/>
-      <w:r>
-        <w:rPr>
-          <w:rFonts w:ascii="Segoe UI" w:eastAsia="Times New Roman" w:hAnsi="Segoe UI" w:cs="Segoe UI"/>
-          <w:sz w:val="21"/>
-          <w:szCs w:val="21"/>
-        </w:rPr>
-        <w:t>ul</w:t>
-      </w:r>
-      <w:proofErr w:type="spellEnd"/>
-      <w:r>
-        <w:rPr>
-          <w:rFonts w:ascii="Segoe UI" w:eastAsia="Times New Roman" w:hAnsi="Segoe UI" w:cs="Segoe UI"/>
-          <w:sz w:val="21"/>
-          <w:szCs w:val="21"/>
-        </w:rPr>
-        <w:t>&gt;</w:t>
+        <w:t>&lt;ul&gt;</w:t>
       </w:r>
       <w:r>
         <w:rPr>
@@ -1709,25 +1476,7 @@
           <w:szCs w:val="21"/>
         </w:rPr>
         <w:br/>
-        <w:t>&lt;/</w:t>
-      </w:r>
-      <w:proofErr w:type="spellStart"/>
-      <w:r>
-        <w:rPr>
-          <w:rFonts w:ascii="Segoe UI" w:eastAsia="Times New Roman" w:hAnsi="Segoe UI" w:cs="Segoe UI"/>
-          <w:sz w:val="21"/>
-          <w:szCs w:val="21"/>
-        </w:rPr>
-        <w:t>ul</w:t>
-      </w:r>
-      <w:proofErr w:type="spellEnd"/>
-      <w:r>
-        <w:rPr>
-          <w:rFonts w:ascii="Segoe UI" w:eastAsia="Times New Roman" w:hAnsi="Segoe UI" w:cs="Segoe UI"/>
-          <w:sz w:val="21"/>
-          <w:szCs w:val="21"/>
-        </w:rPr>
-        <w:t>&gt;</w:t>
+        <w:t>&lt;/ul&gt;</w:t>
       </w:r>
       <w:r>
         <w:rPr>
@@ -2022,11 +1771,6 @@
       </w:pPr>
     </w:p>
     <w:p>
-      <w:pPr>
-        <w:rPr>
-          <w:sz w:val="36"/>
-        </w:rPr>
-      </w:pPr>
       <w:r>
         <w:t>&lt;!DOCTYPE html&gt;</w:t>
       </w:r>
@@ -2169,15 +1913,7 @@
         <w:t> </w:t>
       </w:r>
       <w:r>
-        <w:t xml:space="preserve">/*with </w:t>
-      </w:r>
-      <w:proofErr w:type="spellStart"/>
-      <w:r>
-        <w:t>Div</w:t>
-      </w:r>
-      <w:proofErr w:type="spellEnd"/>
-      <w:r>
-        <w:t xml:space="preserve"> */</w:t>
+        <w:t>/*with Div */</w:t>
       </w:r>
       <w:r>
         <w:br/>
@@ -2221,14 +1957,7 @@
       </w:r>
       <w:r>
         <w:br/>
-      </w:r>
-      <w:proofErr w:type="spellStart"/>
-      <w:r>
-        <w:t>div#menu</w:t>
-      </w:r>
-      <w:proofErr w:type="spellEnd"/>
-      <w:r>
-        <w:t xml:space="preserve"> {</w:t>
+        <w:t>div#menu {</w:t>
       </w:r>
       <w:r>
         <w:br/>
@@ -2254,15 +1983,7 @@
       </w:r>
       <w:r>
         <w:br/>
-        <w:t>.</w:t>
-      </w:r>
-      <w:proofErr w:type="spellStart"/>
-      <w:r>
-        <w:t>m:hover</w:t>
-      </w:r>
-      <w:proofErr w:type="spellEnd"/>
-      <w:r>
-        <w:t xml:space="preserve"> {</w:t>
+        <w:t>.m:hover {</w:t>
       </w:r>
       <w:r>
         <w:br/>
@@ -2290,27 +2011,15 @@
       </w:r>
       <w:r>
         <w:br/>
-        <w:t>.</w:t>
-      </w:r>
-      <w:proofErr w:type="spellStart"/>
-      <w:r>
-        <w:t>m:active</w:t>
-      </w:r>
-      <w:proofErr w:type="spellEnd"/>
+        <w:t>.m:active</w:t>
+      </w:r>
       <w:r>
         <w:br/>
         <w:t>{</w:t>
       </w:r>
       <w:r>
         <w:br/>
-      </w:r>
-      <w:proofErr w:type="spellStart"/>
-      <w:r>
-        <w:t>background:red</w:t>
-      </w:r>
-      <w:proofErr w:type="spellEnd"/>
-      <w:r>
-        <w:t>;</w:t>
+        <w:t>background:red;</w:t>
       </w:r>
       <w:r>
         <w:br/>
@@ -2318,13 +2027,8 @@
       </w:r>
       <w:r>
         <w:br/>
-        <w:t>.</w:t>
-      </w:r>
-      <w:proofErr w:type="spellStart"/>
-      <w:r>
-        <w:t>m:visited</w:t>
-      </w:r>
-      <w:proofErr w:type="spellEnd"/>
+        <w:t>.m:visited</w:t>
+      </w:r>
       <w:r>
         <w:br/>
         <w:t>{</w:t>
@@ -2338,13 +2042,8 @@
       <w:r>
         <w:t> </w:t>
       </w:r>
-      <w:proofErr w:type="spellStart"/>
-      <w:r>
-        <w:t>background:yellow</w:t>
-      </w:r>
-      <w:proofErr w:type="spellEnd"/>
-      <w:r>
-        <w:t>;</w:t>
+      <w:r>
+        <w:t>background:yellow;</w:t>
       </w:r>
       <w:r>
         <w:br/>
@@ -2392,6 +2091,743 @@
       <w:r>
         <w:br/>
         <w:t>&lt;/div&gt;</w:t>
+      </w:r>
+      <w:r>
+        <w:br/>
+      </w:r>
+      <w:r>
+        <w:br/>
+        <w:t>&lt;/body&gt;</w:t>
+      </w:r>
+      <w:r>
+        <w:br/>
+        <w:t>&lt;/html&gt;</w:t>
+      </w:r>
+      <w:r>
+        <w:br/>
+      </w:r>
+      <w:r>
+        <w:br/>
+      </w:r>
+      <w:r>
+        <w:br/>
+        <w:t xml:space="preserve">LIST W DROPDOWN </w:t>
+      </w:r>
+    </w:p>
+    <w:p>
+      <w:pPr>
+        <w:rPr>
+          <w:sz w:val="36"/>
+        </w:rPr>
+      </w:pPr>
+      <w:r>
+        <w:t>&lt;!DOCTYPE html&gt;</w:t>
+      </w:r>
+      <w:r>
+        <w:br/>
+        <w:t>&lt;html&gt;</w:t>
+      </w:r>
+      <w:r>
+        <w:t> </w:t>
+      </w:r>
+      <w:r>
+        <w:t> </w:t>
+      </w:r>
+      <w:r>
+        <w:br/>
+        <w:t>&lt;head&gt;</w:t>
+      </w:r>
+      <w:r>
+        <w:br/>
+        <w:t>&lt;style&gt;</w:t>
+      </w:r>
+      <w:r>
+        <w:br/>
+      </w:r>
+      <w:r>
+        <w:t> </w:t>
+      </w:r>
+      <w:r>
+        <w:t> </w:t>
+      </w:r>
+      <w:r>
+        <w:t> </w:t>
+      </w:r>
+      <w:r>
+        <w:t> </w:t>
+      </w:r>
+      <w:r>
+        <w:t>*</w:t>
+      </w:r>
+      <w:r>
+        <w:br/>
+      </w:r>
+      <w:r>
+        <w:t> </w:t>
+      </w:r>
+      <w:r>
+        <w:t> </w:t>
+      </w:r>
+      <w:r>
+        <w:t> </w:t>
+      </w:r>
+      <w:r>
+        <w:t> </w:t>
+      </w:r>
+      <w:r>
+        <w:t>{</w:t>
+      </w:r>
+      <w:r>
+        <w:br/>
+      </w:r>
+      <w:r>
+        <w:lastRenderedPageBreak/>
+        <w:t> </w:t>
+      </w:r>
+      <w:r>
+        <w:t> </w:t>
+      </w:r>
+      <w:r>
+        <w:t> </w:t>
+      </w:r>
+      <w:r>
+        <w:t> </w:t>
+      </w:r>
+      <w:r>
+        <w:t> </w:t>
+      </w:r>
+      <w:r>
+        <w:t> </w:t>
+      </w:r>
+      <w:r>
+        <w:t>margin:0px;</w:t>
+      </w:r>
+      <w:r>
+        <w:br/>
+      </w:r>
+      <w:r>
+        <w:t> </w:t>
+      </w:r>
+      <w:r>
+        <w:t> </w:t>
+      </w:r>
+      <w:r>
+        <w:t> </w:t>
+      </w:r>
+      <w:r>
+        <w:t> </w:t>
+      </w:r>
+      <w:r>
+        <w:t> </w:t>
+      </w:r>
+      <w:r>
+        <w:t> </w:t>
+      </w:r>
+      <w:r>
+        <w:t>padding:0px;</w:t>
+      </w:r>
+      <w:r>
+        <w:br/>
+      </w:r>
+      <w:r>
+        <w:t> </w:t>
+      </w:r>
+      <w:r>
+        <w:t> </w:t>
+      </w:r>
+      <w:r>
+        <w:t> </w:t>
+      </w:r>
+      <w:r>
+        <w:t> </w:t>
+      </w:r>
+      <w:r>
+        <w:t>}</w:t>
+      </w:r>
+      <w:r>
+        <w:br/>
+      </w:r>
+      <w:r>
+        <w:br/>
+      </w:r>
+      <w:r>
+        <w:t> </w:t>
+      </w:r>
+      <w:r>
+        <w:t> </w:t>
+      </w:r>
+      <w:r>
+        <w:t> </w:t>
+      </w:r>
+      <w:r>
+        <w:t> </w:t>
+      </w:r>
+      <w:r>
+        <w:t>/*with Div */</w:t>
+      </w:r>
+      <w:r>
+        <w:br/>
+        <w:t>.m {</w:t>
+      </w:r>
+      <w:r>
+        <w:br/>
+        <w:t>    background: #323b6c;</w:t>
+      </w:r>
+      <w:r>
+        <w:br/>
+        <w:t>    height: 36px;</w:t>
+      </w:r>
+      <w:r>
+        <w:br/>
+        <w:t>    width: 20%;</w:t>
+      </w:r>
+      <w:r>
+        <w:br/>
+        <w:t>    float: left;</w:t>
+      </w:r>
+      <w:r>
+        <w:br/>
+        <w:t>    color: white;</w:t>
+      </w:r>
+      <w:r>
+        <w:br/>
+        <w:t>    text-align: center;</w:t>
+      </w:r>
+      <w:r>
+        <w:br/>
+        <w:t>    padding-top: 21px;</w:t>
+      </w:r>
+      <w:r>
+        <w:br/>
+        <w:t>    /* align-items: center; */</w:t>
+      </w:r>
+      <w:r>
+        <w:br/>
+        <w:t>}</w:t>
+      </w:r>
+      <w:r>
+        <w:br/>
+        <w:t>div#menu {</w:t>
+      </w:r>
+      <w:r>
+        <w:br/>
+        <w:t>    background: #323b6c;</w:t>
+      </w:r>
+      <w:r>
+        <w:br/>
+        <w:t>        height: 57px;</w:t>
+      </w:r>
+      <w:r>
+        <w:br/>
+      </w:r>
+      <w:r>
+        <w:br/>
+        <w:t>    width: 100%;</w:t>
+      </w:r>
+      <w:r>
+        <w:br/>
+        <w:t>}</w:t>
+      </w:r>
+      <w:r>
+        <w:br/>
+        <w:t>.m:hover {</w:t>
+      </w:r>
+      <w:r>
+        <w:br/>
+        <w:t>    cursor: pointer;</w:t>
+      </w:r>
+      <w:r>
+        <w:br/>
+        <w:t>    border-radius: 18px;</w:t>
+      </w:r>
+      <w:r>
+        <w:br/>
+      </w:r>
+      <w:r>
+        <w:t> </w:t>
+      </w:r>
+      <w:r>
+        <w:t> </w:t>
+      </w:r>
+      <w:r>
+        <w:t>background:#202748;</w:t>
+      </w:r>
+      <w:r>
+        <w:br/>
+        <w:t>}</w:t>
+      </w:r>
+      <w:r>
+        <w:br/>
+        <w:t>.m:active</w:t>
+      </w:r>
+      <w:r>
+        <w:br/>
+        <w:t>{</w:t>
+      </w:r>
+      <w:r>
+        <w:br/>
+        <w:t>background:red;</w:t>
+      </w:r>
+      <w:r>
+        <w:br/>
+        <w:t>}</w:t>
+      </w:r>
+      <w:r>
+        <w:br/>
+        <w:t>.m:visited</w:t>
+      </w:r>
+      <w:r>
+        <w:br/>
+        <w:t>{</w:t>
+      </w:r>
+      <w:r>
+        <w:br/>
+      </w:r>
+      <w:r>
+        <w:t> </w:t>
+      </w:r>
+      <w:r>
+        <w:t> </w:t>
+      </w:r>
+      <w:r>
+        <w:t>background:yellow;</w:t>
+      </w:r>
+      <w:r>
+        <w:br/>
+        <w:t>}</w:t>
+      </w:r>
+      <w:r>
+        <w:br/>
+        <w:t>.box{</w:t>
+      </w:r>
+      <w:r>
+        <w:br/>
+      </w:r>
+      <w:r>
+        <w:t> </w:t>
+      </w:r>
+      <w:r>
+        <w:t> </w:t>
+      </w:r>
+      <w:r>
+        <w:t>height:200px;</w:t>
+      </w:r>
+      <w:r>
+        <w:br/>
+      </w:r>
+      <w:r>
+        <w:t> </w:t>
+      </w:r>
+      <w:r>
+        <w:t> </w:t>
+      </w:r>
+      <w:r>
+        <w:t>width:200px;</w:t>
+      </w:r>
+      <w:r>
+        <w:br/>
+      </w:r>
+      <w:r>
+        <w:t> </w:t>
+      </w:r>
+      <w:r>
+        <w:t> </w:t>
+      </w:r>
+      <w:r>
+        <w:t>background:red;</w:t>
+      </w:r>
+      <w:r>
+        <w:br/>
+        <w:t>}</w:t>
+      </w:r>
+      <w:r>
+        <w:br/>
+        <w:t>.d{</w:t>
+      </w:r>
+      <w:r>
+        <w:br/>
+      </w:r>
+      <w:r>
+        <w:t> </w:t>
+      </w:r>
+      <w:r>
+        <w:t> </w:t>
+      </w:r>
+      <w:r>
+        <w:t>height:100px;</w:t>
+      </w:r>
+      <w:r>
+        <w:br/>
+      </w:r>
+      <w:r>
+        <w:t> </w:t>
+      </w:r>
+      <w:r>
+        <w:t> </w:t>
+      </w:r>
+      <w:r>
+        <w:t>width:100%;</w:t>
+      </w:r>
+      <w:r>
+        <w:br/>
+      </w:r>
+      <w:r>
+        <w:lastRenderedPageBreak/>
+        <w:t> </w:t>
+      </w:r>
+      <w:r>
+        <w:t> </w:t>
+      </w:r>
+      <w:r>
+        <w:t>background:red;</w:t>
+      </w:r>
+      <w:r>
+        <w:br/>
+      </w:r>
+      <w:r>
+        <w:t> </w:t>
+      </w:r>
+      <w:r>
+        <w:t> </w:t>
+      </w:r>
+      <w:r>
+        <w:t>display:none;</w:t>
+      </w:r>
+      <w:r>
+        <w:br/>
+        <w:t>}</w:t>
+      </w:r>
+      <w:r>
+        <w:br/>
+        <w:t>#dr:hover .d</w:t>
+      </w:r>
+      <w:r>
+        <w:br/>
+        <w:t>{</w:t>
+      </w:r>
+      <w:r>
+        <w:br/>
+      </w:r>
+      <w:r>
+        <w:t> </w:t>
+      </w:r>
+      <w:r>
+        <w:t> </w:t>
+      </w:r>
+      <w:r>
+        <w:t>display:block;</w:t>
+      </w:r>
+      <w:r>
+        <w:br/>
+        <w:t>}</w:t>
+      </w:r>
+      <w:r>
+        <w:br/>
+        <w:t>ul{</w:t>
+      </w:r>
+      <w:r>
+        <w:br/>
+      </w:r>
+      <w:r>
+        <w:t> </w:t>
+      </w:r>
+      <w:r>
+        <w:t> </w:t>
+      </w:r>
+      <w:r>
+        <w:t>list-style:none;</w:t>
+      </w:r>
+      <w:r>
+        <w:br/>
+        <w:t>}</w:t>
+      </w:r>
+      <w:r>
+        <w:br/>
+        <w:t>ul li</w:t>
+      </w:r>
+      <w:r>
+        <w:br/>
+        <w:t>{</w:t>
+      </w:r>
+      <w:r>
+        <w:br/>
+      </w:r>
+      <w:r>
+        <w:t> </w:t>
+      </w:r>
+      <w:r>
+        <w:t> </w:t>
+      </w:r>
+      <w:r>
+        <w:t>width:20%;</w:t>
+      </w:r>
+      <w:r>
+        <w:br/>
+      </w:r>
+      <w:r>
+        <w:t> </w:t>
+      </w:r>
+      <w:r>
+        <w:t> </w:t>
+      </w:r>
+      <w:r>
+        <w:t>height:50px;</w:t>
+      </w:r>
+      <w:r>
+        <w:br/>
+      </w:r>
+      <w:r>
+        <w:t> </w:t>
+      </w:r>
+      <w:r>
+        <w:t> </w:t>
+      </w:r>
+      <w:r>
+        <w:t>text-align:center;</w:t>
+      </w:r>
+      <w:r>
+        <w:br/>
+      </w:r>
+      <w:r>
+        <w:t> </w:t>
+      </w:r>
+      <w:r>
+        <w:t> </w:t>
+      </w:r>
+      <w:r>
+        <w:t>background:Red;</w:t>
+      </w:r>
+      <w:r>
+        <w:br/>
+      </w:r>
+      <w:r>
+        <w:t> </w:t>
+      </w:r>
+      <w:r>
+        <w:t> </w:t>
+      </w:r>
+      <w:r>
+        <w:t>float:left;</w:t>
+      </w:r>
+      <w:r>
+        <w:br/>
+        <w:t>}</w:t>
+      </w:r>
+      <w:r>
+        <w:br/>
+        <w:t>ul li:hover </w:t>
+      </w:r>
+      <w:r>
+        <w:br/>
+        <w:t>{</w:t>
+      </w:r>
+      <w:r>
+        <w:br/>
+      </w:r>
+      <w:r>
+        <w:t> </w:t>
+      </w:r>
+      <w:r>
+        <w:t> </w:t>
+      </w:r>
+      <w:r>
+        <w:t>background:green;</w:t>
+      </w:r>
+      <w:r>
+        <w:br/>
+      </w:r>
+      <w:r>
+        <w:t> </w:t>
+      </w:r>
+      <w:r>
+        <w:t> </w:t>
+      </w:r>
+      <w:r>
+        <w:t>cursor:pointer;</w:t>
+      </w:r>
+      <w:r>
+        <w:br/>
+        <w:t>}</w:t>
+      </w:r>
+      <w:r>
+        <w:br/>
+        <w:t>ul li:hover ul li</w:t>
+      </w:r>
+      <w:r>
+        <w:br/>
+        <w:t>{</w:t>
+      </w:r>
+      <w:r>
+        <w:br/>
+      </w:r>
+      <w:r>
+        <w:t> </w:t>
+      </w:r>
+      <w:r>
+        <w:t> </w:t>
+      </w:r>
+      <w:r>
+        <w:t>display:block;</w:t>
+      </w:r>
+      <w:r>
+        <w:br/>
+        <w:t>}</w:t>
+      </w:r>
+      <w:r>
+        <w:br/>
+        <w:t>ul li ul li{</w:t>
+      </w:r>
+      <w:r>
+        <w:br/>
+        <w:t>display:none;</w:t>
+      </w:r>
+      <w:r>
+        <w:br/>
+      </w:r>
+      <w:r>
+        <w:t> </w:t>
+      </w:r>
+      <w:r>
+        <w:t> </w:t>
+      </w:r>
+      <w:r>
+        <w:t>width:100%!important;</w:t>
+      </w:r>
+      <w:r>
+        <w:br/>
+        <w:t>}</w:t>
+      </w:r>
+      <w:r>
+        <w:br/>
+        <w:t>&lt;/style&gt;</w:t>
+      </w:r>
+      <w:r>
+        <w:br/>
+        <w:t>&lt;/head&gt;</w:t>
+      </w:r>
+      <w:r>
+        <w:br/>
+        <w:t>&lt;body &gt;</w:t>
+      </w:r>
+      <w:r>
+        <w:br/>
+      </w:r>
+      <w:r>
+        <w:br/>
+        <w:t>&lt;div class="header" id="menu"&gt;</w:t>
+      </w:r>
+      <w:r>
+        <w:br/>
+        <w:t>&lt;div class="m"&gt;Home&lt;/div&gt;</w:t>
+      </w:r>
+      <w:r>
+        <w:br/>
+        <w:t>&lt;div class="m" id="dr"&gt;About</w:t>
+      </w:r>
+      <w:r>
+        <w:br/>
+        <w:t>&lt;div class="d"&gt;</w:t>
+      </w:r>
+      <w:r>
+        <w:br/>
+        <w:t>&lt;/div&gt;</w:t>
+      </w:r>
+      <w:r>
+        <w:br/>
+      </w:r>
+      <w:r>
+        <w:br/>
+        <w:t>&lt;/div&gt;</w:t>
+      </w:r>
+      <w:r>
+        <w:br/>
+      </w:r>
+      <w:r>
+        <w:lastRenderedPageBreak/>
+        <w:t>&lt;div class="m"&gt;Contact&lt;/div&gt;</w:t>
+      </w:r>
+      <w:r>
+        <w:br/>
+        <w:t>&lt;div class="m"&gt;Profile&lt;/div&gt;</w:t>
+      </w:r>
+      <w:r>
+        <w:br/>
+        <w:t>&lt;div class="m"&gt;Login&lt;/div&gt;</w:t>
+      </w:r>
+      <w:r>
+        <w:br/>
+        <w:t>&lt;/div&gt;</w:t>
+      </w:r>
+      <w:r>
+        <w:br/>
+      </w:r>
+      <w:r>
+        <w:br/>
+      </w:r>
+      <w:r>
+        <w:br/>
+        <w:t>&lt;ul&gt;</w:t>
+      </w:r>
+      <w:r>
+        <w:br/>
+        <w:t>&lt;li&gt;Home&lt;/li&gt;</w:t>
+      </w:r>
+      <w:r>
+        <w:br/>
+        <w:t>&lt;li&gt;Home</w:t>
+      </w:r>
+      <w:r>
+        <w:br/>
+        <w:t>&lt;ul&gt;</w:t>
+      </w:r>
+      <w:r>
+        <w:br/>
+        <w:t>&lt;li&gt;home 2&lt;/li&gt;</w:t>
+      </w:r>
+      <w:r>
+        <w:br/>
+        <w:t>&lt;li&gt;home 2&lt;/li&gt;</w:t>
+      </w:r>
+      <w:r>
+        <w:br/>
+        <w:t>&lt;li&gt;home 2&lt;/li&gt;</w:t>
+      </w:r>
+      <w:r>
+        <w:br/>
+        <w:t>&lt;li&gt;home 2&lt;/li&gt;</w:t>
+      </w:r>
+      <w:r>
+        <w:br/>
+        <w:t>&lt;/ul&gt;</w:t>
+      </w:r>
+      <w:r>
+        <w:br/>
+      </w:r>
+      <w:r>
+        <w:br/>
+        <w:t>&lt;/li&gt;</w:t>
+      </w:r>
+      <w:r>
+        <w:br/>
+        <w:t>&lt;li&gt;Home&lt;/li&gt;</w:t>
+      </w:r>
+      <w:r>
+        <w:br/>
+        <w:t>&lt;li&gt;Home&lt;/li&gt;</w:t>
+      </w:r>
+      <w:r>
+        <w:br/>
+        <w:t>&lt;li&gt;Home&lt;/li&gt;</w:t>
+      </w:r>
+      <w:r>
+        <w:br/>
+        <w:t>&lt;/ul&gt;</w:t>
+      </w:r>
+      <w:r>
+        <w:t> </w:t>
+      </w:r>
+      <w:r>
+        <w:t> </w:t>
       </w:r>
       <w:r>
         <w:br/>

</xml_diff>